<commit_message>
changes made be visible
</commit_message>
<xml_diff>
--- a/gsss assignment.docx
+++ b/gsss assignment.docx
@@ -1,8 +1,11 @@
 
 <file path=word/document.xml><?xml version="1.0" encoding="utf-8"?>
-<w:document xmlns:wpc="http://schemas.microsoft.com/office/word/2010/wordprocessingCanvas" xmlns:cx="http://schemas.microsoft.com/office/drawing/2014/chartex" xmlns:cx1="http://schemas.microsoft.com/office/drawing/2015/9/8/chartex" xmlns:cx2="http://schemas.microsoft.com/office/drawing/2015/10/21/chartex" xmlns:cx3="http://schemas.microsoft.com/office/drawing/2016/5/9/chartex" xmlns:cx4="http://schemas.microsoft.com/office/drawing/2016/5/10/chartex" xmlns:cx5="http://schemas.microsoft.com/office/drawing/2016/5/11/chartex" xmlns:cx6="http://schemas.microsoft.com/office/drawing/2016/5/12/chartex" xmlns:cx7="http://schemas.microsoft.com/office/drawing/2016/5/13/chartex" xmlns:cx8="http://schemas.microsoft.com/office/drawing/2016/5/14/chartex" xmlns:mc="http://schemas.openxmlformats.org/markup-compatibility/2006" xmlns:aink="http://schemas.microsoft.com/office/drawing/2016/ink" xmlns:am3d="http://schemas.microsoft.com/office/drawing/2017/model3d" xmlns:o="urn:schemas-microsoft-com:office:office" xmlns:oel="http://schemas.microsoft.com/office/2019/extlst" xmlns:r="http://schemas.openxmlformats.org/officeDocument/2006/relationships" xmlns:m="http://schemas.openxmlformats.org/officeDocument/2006/math" xmlns:v="urn:schemas-microsoft-com:vml" xmlns:wp14="http://schemas.microsoft.com/office/word/2010/wordprocessingDrawing" xmlns:wp="http://schemas.openxmlformats.org/drawingml/2006/wordprocessingDrawing" xmlns:w10="urn:schemas-microsoft-com:office:word" xmlns:w="http://schemas.openxmlformats.org/wordprocessingml/2006/main" xmlns:w14="http://schemas.microsoft.com/office/word/2010/wordml" xmlns:w15="http://schemas.microsoft.com/office/word/2012/wordml" xmlns:w16cex="http://schemas.microsoft.com/office/word/2018/wordml/cex" xmlns:w16cid="http://schemas.microsoft.com/office/word/2016/wordml/cid" xmlns:w16="http://schemas.microsoft.com/office/word/2018/wordml" xmlns:w16du="http://schemas.microsoft.com/office/word/2023/wordml/word16du" xmlns:w16sdtdh="http://schemas.microsoft.com/office/word/2020/wordml/sdtdatahash" xmlns:w16se="http://schemas.microsoft.com/office/word/2015/wordml/symex" xmlns:wpg="http://schemas.microsoft.com/office/word/2010/wordprocessingGroup" xmlns:wpi="http://schemas.microsoft.com/office/word/2010/wordprocessingInk" xmlns:wne="http://schemas.microsoft.com/office/word/2006/wordml" xmlns:wps="http://schemas.microsoft.com/office/word/2010/wordprocessingShape" mc:Ignorable="w14 w15 w16se w16cid w16 w16cex w16sdtdh w16du wp14">
+<w:document xmlns:wpc="http://schemas.microsoft.com/office/word/2010/wordprocessingCanvas" xmlns:cx="http://schemas.microsoft.com/office/drawing/2014/chartex" xmlns:cx1="http://schemas.microsoft.com/office/drawing/2015/9/8/chartex" xmlns:cx2="http://schemas.microsoft.com/office/drawing/2015/10/21/chartex" xmlns:cx3="http://schemas.microsoft.com/office/drawing/2016/5/9/chartex" xmlns:cx4="http://schemas.microsoft.com/office/drawing/2016/5/10/chartex" xmlns:cx5="http://schemas.microsoft.com/office/drawing/2016/5/11/chartex" xmlns:cx6="http://schemas.microsoft.com/office/drawing/2016/5/12/chartex" xmlns:cx7="http://schemas.microsoft.com/office/drawing/2016/5/13/chartex" xmlns:cx8="http://schemas.microsoft.com/office/drawing/2016/5/14/chartex" xmlns:mc="http://schemas.openxmlformats.org/markup-compatibility/2006" xmlns:aink="http://schemas.microsoft.com/office/drawing/2016/ink" xmlns:am3d="http://schemas.microsoft.com/office/drawing/2017/model3d" xmlns:o="urn:schemas-microsoft-com:office:office" xmlns:oel="http://schemas.microsoft.com/office/2019/extlst" xmlns:r="http://schemas.openxmlformats.org/officeDocument/2006/relationships" xmlns:m="http://schemas.openxmlformats.org/officeDocument/2006/math" xmlns:v="urn:schemas-microsoft-com:vml" xmlns:wp14="http://schemas.microsoft.com/office/word/2010/wordprocessingDrawing" xmlns:wp="http://schemas.openxmlformats.org/drawingml/2006/wordprocessingDrawing" xmlns:w10="urn:schemas-microsoft-com:office:word" xmlns:w="http://schemas.openxmlformats.org/wordprocessingml/2006/main" xmlns:w14="http://schemas.microsoft.com/office/word/2010/wordml" xmlns:w15="http://schemas.microsoft.com/office/word/2012/wordml" xmlns:w16cex="http://schemas.microsoft.com/office/word/2018/wordml/cex" xmlns:w16cid="http://schemas.microsoft.com/office/word/2016/wordml/cid" xmlns:w16="http://schemas.microsoft.com/office/word/2018/wordml" xmlns:w16du="http://schemas.microsoft.com/office/word/2023/wordml/word16du" xmlns:w16sdtdh="http://schemas.microsoft.com/office/word/2020/wordml/sdtdatahash" xmlns:w16sdtfl="http://schemas.microsoft.com/office/word/2024/wordml/sdtformatlock" xmlns:w16se="http://schemas.microsoft.com/office/word/2015/wordml/symex" xmlns:wpg="http://schemas.microsoft.com/office/word/2010/wordprocessingGroup" xmlns:wpi="http://schemas.microsoft.com/office/word/2010/wordprocessingInk" xmlns:wne="http://schemas.microsoft.com/office/word/2006/wordml" xmlns:wps="http://schemas.microsoft.com/office/word/2010/wordprocessingShape" mc:Ignorable="w14 w15 w16se w16cid w16 w16cex w16sdtdh w16sdtfl w16du wp14">
   <w:body>
     <w:p>
+      <w:r>
+        <w:t>The changes I have made should be visible. Bhagwan please help me do it in one go.</w:t>
+      </w:r>
       <w:r>
         <w:t>The belief that fashion alone should dominate opinion has great advantages. It makes thought unnecessary and puts the highest intelligence within the reach of everyone. It is not difficult to learn the correct use of such words as 'complex,' 'sadism,' 'Oedipus,' 'bourgeois,' 'deviation,' 'left'; and nothing more is needed to make a brilliant writer or talker. Some, at least, of such words represented much thought on the part of their inventors; like paper money they were originally convertible into gold. But they have become for most people inconvertible, and in depreciating have increased nominal wealth in ideas. And so we are enabled to despise the paltry intellectual fortunes of former times.</w:t>
       </w:r>
@@ -53,7 +56,7 @@
 </file>
 
 <file path=word/styles.xml><?xml version="1.0" encoding="utf-8"?>
-<w:styles xmlns:mc="http://schemas.openxmlformats.org/markup-compatibility/2006" xmlns:r="http://schemas.openxmlformats.org/officeDocument/2006/relationships" xmlns:w="http://schemas.openxmlformats.org/wordprocessingml/2006/main" xmlns:w14="http://schemas.microsoft.com/office/word/2010/wordml" xmlns:w15="http://schemas.microsoft.com/office/word/2012/wordml" xmlns:w16cex="http://schemas.microsoft.com/office/word/2018/wordml/cex" xmlns:w16cid="http://schemas.microsoft.com/office/word/2016/wordml/cid" xmlns:w16="http://schemas.microsoft.com/office/word/2018/wordml" xmlns:w16du="http://schemas.microsoft.com/office/word/2023/wordml/word16du" xmlns:w16sdtdh="http://schemas.microsoft.com/office/word/2020/wordml/sdtdatahash" xmlns:w16se="http://schemas.microsoft.com/office/word/2015/wordml/symex" mc:Ignorable="w14 w15 w16se w16cid w16 w16cex w16sdtdh w16du">
+<w:styles xmlns:mc="http://schemas.openxmlformats.org/markup-compatibility/2006" xmlns:r="http://schemas.openxmlformats.org/officeDocument/2006/relationships" xmlns:w="http://schemas.openxmlformats.org/wordprocessingml/2006/main" xmlns:w14="http://schemas.microsoft.com/office/word/2010/wordml" xmlns:w15="http://schemas.microsoft.com/office/word/2012/wordml" xmlns:w16cex="http://schemas.microsoft.com/office/word/2018/wordml/cex" xmlns:w16cid="http://schemas.microsoft.com/office/word/2016/wordml/cid" xmlns:w16="http://schemas.microsoft.com/office/word/2018/wordml" xmlns:w16du="http://schemas.microsoft.com/office/word/2023/wordml/word16du" xmlns:w16sdtdh="http://schemas.microsoft.com/office/word/2020/wordml/sdtdatahash" xmlns:w16sdtfl="http://schemas.microsoft.com/office/word/2024/wordml/sdtformatlock" xmlns:w16se="http://schemas.microsoft.com/office/word/2015/wordml/symex" mc:Ignorable="w14 w15 w16se w16cid w16 w16cex w16sdtdh w16sdtfl w16du">
   <w:docDefaults>
     <w:rPrDefault>
       <w:rPr>

</xml_diff>